<commit_message>
Add folder 05_Table Relations
</commit_message>
<xml_diff>
--- a/Exercises/04_Data Aggregation/04_Data-Aggregation.docx
+++ b/Exercises/04_Data Aggregation/04_Data-Aggregation.docx
@@ -1,6 +1,6 @@
 
 <file path=word/document.xml><?xml version="1.0" encoding="utf-8"?>
-<w:document xmlns:wpc="http://schemas.microsoft.com/office/word/2010/wordprocessingCanvas" xmlns:cx="http://schemas.microsoft.com/office/drawing/2014/chartex" xmlns:cx1="http://schemas.microsoft.com/office/drawing/2015/9/8/chartex" xmlns:cx2="http://schemas.microsoft.com/office/drawing/2015/10/21/chartex" xmlns:cx3="http://schemas.microsoft.com/office/drawing/2016/5/9/chartex" xmlns:cx4="http://schemas.microsoft.com/office/drawing/2016/5/10/chartex" xmlns:cx5="http://schemas.microsoft.com/office/drawing/2016/5/11/chartex" xmlns:cx6="http://schemas.microsoft.com/office/drawing/2016/5/12/chartex" xmlns:cx7="http://schemas.microsoft.com/office/drawing/2016/5/13/chartex" xmlns:cx8="http://schemas.microsoft.com/office/drawing/2016/5/14/chartex" xmlns:mc="http://schemas.openxmlformats.org/markup-compatibility/2006" xmlns:aink="http://schemas.microsoft.com/office/drawing/2016/ink" xmlns:am3d="http://schemas.microsoft.com/office/drawing/2017/model3d" xmlns:o="urn:schemas-microsoft-com:office:office" xmlns:r="http://schemas.openxmlformats.org/officeDocument/2006/relationships" xmlns:m="http://schemas.openxmlformats.org/officeDocument/2006/math" xmlns:v="urn:schemas-microsoft-com:vml" xmlns:wp14="http://schemas.microsoft.com/office/word/2010/wordprocessingDrawing" xmlns:wp="http://schemas.openxmlformats.org/drawingml/2006/wordprocessingDrawing" xmlns:w10="urn:schemas-microsoft-com:office:word" xmlns:w="http://schemas.openxmlformats.org/wordprocessingml/2006/main" xmlns:w14="http://schemas.microsoft.com/office/word/2010/wordml" xmlns:w15="http://schemas.microsoft.com/office/word/2012/wordml" xmlns:w16cid="http://schemas.microsoft.com/office/word/2016/wordml/cid" xmlns:w16se="http://schemas.microsoft.com/office/word/2015/wordml/symex" xmlns:wpg="http://schemas.microsoft.com/office/word/2010/wordprocessingGroup" xmlns:wpi="http://schemas.microsoft.com/office/word/2010/wordprocessingInk" xmlns:wne="http://schemas.microsoft.com/office/word/2006/wordml" xmlns:wps="http://schemas.microsoft.com/office/word/2010/wordprocessingShape" mc:Ignorable="w14 w15 w16se w16cid wp14">
+<w:document xmlns:wpc="http://schemas.microsoft.com/office/word/2010/wordprocessingCanvas" xmlns:cx="http://schemas.microsoft.com/office/drawing/2014/chartex" xmlns:cx1="http://schemas.microsoft.com/office/drawing/2015/9/8/chartex" xmlns:mc="http://schemas.openxmlformats.org/markup-compatibility/2006" xmlns:o="urn:schemas-microsoft-com:office:office" xmlns:r="http://schemas.openxmlformats.org/officeDocument/2006/relationships" xmlns:m="http://schemas.openxmlformats.org/officeDocument/2006/math" xmlns:v="urn:schemas-microsoft-com:vml" xmlns:wp14="http://schemas.microsoft.com/office/word/2010/wordprocessingDrawing" xmlns:wp="http://schemas.openxmlformats.org/drawingml/2006/wordprocessingDrawing" xmlns:w10="urn:schemas-microsoft-com:office:word" xmlns:w="http://schemas.openxmlformats.org/wordprocessingml/2006/main" xmlns:w14="http://schemas.microsoft.com/office/word/2010/wordml" xmlns:w15="http://schemas.microsoft.com/office/word/2012/wordml" xmlns:w16se="http://schemas.microsoft.com/office/word/2015/wordml/symex" xmlns:wpg="http://schemas.microsoft.com/office/word/2010/wordprocessingGroup" xmlns:wpi="http://schemas.microsoft.com/office/word/2010/wordprocessingInk" xmlns:wne="http://schemas.microsoft.com/office/word/2006/wordml" xmlns:wps="http://schemas.microsoft.com/office/word/2010/wordprocessingShape" mc:Ignorable="w14 w15 w16se wp14">
   <w:body>
     <w:p>
       <w:pPr>
@@ -823,6 +823,7 @@
         <w:rPr>
           <w:lang w:val="en-GB"/>
         </w:rPr>
+        <w:lastRenderedPageBreak/>
         <w:t>Deposits Sum</w:t>
       </w:r>
     </w:p>
@@ -4855,8 +4856,6 @@
             </w:r>
           </w:p>
         </w:tc>
-        <w:bookmarkStart w:id="0" w:name="_GoBack"/>
-        <w:bookmarkEnd w:id="0"/>
       </w:tr>
     </w:tbl>
     <w:p>
@@ -5392,6 +5391,11 @@
             <w:r>
               <w:t>1</w:t>
             </w:r>
+            <w:r>
+              <w:t>1</w:t>
+            </w:r>
+            <w:bookmarkStart w:id="0" w:name="_GoBack"/>
+            <w:bookmarkEnd w:id="0"/>
           </w:p>
         </w:tc>
       </w:tr>
@@ -5474,7 +5478,7 @@
 </file>
 
 <file path=word/endnotes.xml><?xml version="1.0" encoding="utf-8"?>
-<w:endnotes xmlns:wpc="http://schemas.microsoft.com/office/word/2010/wordprocessingCanvas" xmlns:cx="http://schemas.microsoft.com/office/drawing/2014/chartex" xmlns:cx1="http://schemas.microsoft.com/office/drawing/2015/9/8/chartex" xmlns:cx2="http://schemas.microsoft.com/office/drawing/2015/10/21/chartex" xmlns:cx3="http://schemas.microsoft.com/office/drawing/2016/5/9/chartex" xmlns:cx4="http://schemas.microsoft.com/office/drawing/2016/5/10/chartex" xmlns:cx5="http://schemas.microsoft.com/office/drawing/2016/5/11/chartex" xmlns:cx6="http://schemas.microsoft.com/office/drawing/2016/5/12/chartex" xmlns:cx7="http://schemas.microsoft.com/office/drawing/2016/5/13/chartex" xmlns:cx8="http://schemas.microsoft.com/office/drawing/2016/5/14/chartex" xmlns:mc="http://schemas.openxmlformats.org/markup-compatibility/2006" xmlns:aink="http://schemas.microsoft.com/office/drawing/2016/ink" xmlns:am3d="http://schemas.microsoft.com/office/drawing/2017/model3d" xmlns:o="urn:schemas-microsoft-com:office:office" xmlns:r="http://schemas.openxmlformats.org/officeDocument/2006/relationships" xmlns:m="http://schemas.openxmlformats.org/officeDocument/2006/math" xmlns:v="urn:schemas-microsoft-com:vml" xmlns:wp14="http://schemas.microsoft.com/office/word/2010/wordprocessingDrawing" xmlns:wp="http://schemas.openxmlformats.org/drawingml/2006/wordprocessingDrawing" xmlns:w10="urn:schemas-microsoft-com:office:word" xmlns:w="http://schemas.openxmlformats.org/wordprocessingml/2006/main" xmlns:w14="http://schemas.microsoft.com/office/word/2010/wordml" xmlns:w15="http://schemas.microsoft.com/office/word/2012/wordml" xmlns:w16cid="http://schemas.microsoft.com/office/word/2016/wordml/cid" xmlns:w16se="http://schemas.microsoft.com/office/word/2015/wordml/symex" xmlns:wpg="http://schemas.microsoft.com/office/word/2010/wordprocessingGroup" xmlns:wpi="http://schemas.microsoft.com/office/word/2010/wordprocessingInk" xmlns:wne="http://schemas.microsoft.com/office/word/2006/wordml" xmlns:wps="http://schemas.microsoft.com/office/word/2010/wordprocessingShape" mc:Ignorable="w14 w15 w16se w16cid wp14">
+<w:endnotes xmlns:wpc="http://schemas.microsoft.com/office/word/2010/wordprocessingCanvas" xmlns:cx="http://schemas.microsoft.com/office/drawing/2014/chartex" xmlns:cx1="http://schemas.microsoft.com/office/drawing/2015/9/8/chartex" xmlns:mc="http://schemas.openxmlformats.org/markup-compatibility/2006" xmlns:o="urn:schemas-microsoft-com:office:office" xmlns:r="http://schemas.openxmlformats.org/officeDocument/2006/relationships" xmlns:m="http://schemas.openxmlformats.org/officeDocument/2006/math" xmlns:v="urn:schemas-microsoft-com:vml" xmlns:wp14="http://schemas.microsoft.com/office/word/2010/wordprocessingDrawing" xmlns:wp="http://schemas.openxmlformats.org/drawingml/2006/wordprocessingDrawing" xmlns:w10="urn:schemas-microsoft-com:office:word" xmlns:w="http://schemas.openxmlformats.org/wordprocessingml/2006/main" xmlns:w14="http://schemas.microsoft.com/office/word/2010/wordml" xmlns:w15="http://schemas.microsoft.com/office/word/2012/wordml" xmlns:w16se="http://schemas.microsoft.com/office/word/2015/wordml/symex" xmlns:wpg="http://schemas.microsoft.com/office/word/2010/wordprocessingGroup" xmlns:wpi="http://schemas.microsoft.com/office/word/2010/wordprocessingInk" xmlns:wne="http://schemas.microsoft.com/office/word/2006/wordml" xmlns:wps="http://schemas.microsoft.com/office/word/2010/wordprocessingShape" mc:Ignorable="w14 w15 w16se wp14">
   <w:endnote w:type="separator" w:id="-1">
     <w:p>
       <w:pPr>
@@ -5499,7 +5503,7 @@
 </file>
 
 <file path=word/footer1.xml><?xml version="1.0" encoding="utf-8"?>
-<w:ftr xmlns:wpc="http://schemas.microsoft.com/office/word/2010/wordprocessingCanvas" xmlns:cx="http://schemas.microsoft.com/office/drawing/2014/chartex" xmlns:cx1="http://schemas.microsoft.com/office/drawing/2015/9/8/chartex" xmlns:cx2="http://schemas.microsoft.com/office/drawing/2015/10/21/chartex" xmlns:cx3="http://schemas.microsoft.com/office/drawing/2016/5/9/chartex" xmlns:cx4="http://schemas.microsoft.com/office/drawing/2016/5/10/chartex" xmlns:cx5="http://schemas.microsoft.com/office/drawing/2016/5/11/chartex" xmlns:cx6="http://schemas.microsoft.com/office/drawing/2016/5/12/chartex" xmlns:cx7="http://schemas.microsoft.com/office/drawing/2016/5/13/chartex" xmlns:cx8="http://schemas.microsoft.com/office/drawing/2016/5/14/chartex" xmlns:mc="http://schemas.openxmlformats.org/markup-compatibility/2006" xmlns:aink="http://schemas.microsoft.com/office/drawing/2016/ink" xmlns:am3d="http://schemas.microsoft.com/office/drawing/2017/model3d" xmlns:o="urn:schemas-microsoft-com:office:office" xmlns:r="http://schemas.openxmlformats.org/officeDocument/2006/relationships" xmlns:m="http://schemas.openxmlformats.org/officeDocument/2006/math" xmlns:v="urn:schemas-microsoft-com:vml" xmlns:wp14="http://schemas.microsoft.com/office/word/2010/wordprocessingDrawing" xmlns:wp="http://schemas.openxmlformats.org/drawingml/2006/wordprocessingDrawing" xmlns:w10="urn:schemas-microsoft-com:office:word" xmlns:w="http://schemas.openxmlformats.org/wordprocessingml/2006/main" xmlns:w14="http://schemas.microsoft.com/office/word/2010/wordml" xmlns:w15="http://schemas.microsoft.com/office/word/2012/wordml" xmlns:w16cid="http://schemas.microsoft.com/office/word/2016/wordml/cid" xmlns:w16se="http://schemas.microsoft.com/office/word/2015/wordml/symex" xmlns:wpg="http://schemas.microsoft.com/office/word/2010/wordprocessingGroup" xmlns:wpi="http://schemas.microsoft.com/office/word/2010/wordprocessingInk" xmlns:wne="http://schemas.microsoft.com/office/word/2006/wordml" xmlns:wps="http://schemas.microsoft.com/office/word/2010/wordprocessingShape" mc:Ignorable="w14 w15 w16se w16cid wp14">
+<w:ftr xmlns:wpc="http://schemas.microsoft.com/office/word/2010/wordprocessingCanvas" xmlns:cx="http://schemas.microsoft.com/office/drawing/2014/chartex" xmlns:cx1="http://schemas.microsoft.com/office/drawing/2015/9/8/chartex" xmlns:mc="http://schemas.openxmlformats.org/markup-compatibility/2006" xmlns:o="urn:schemas-microsoft-com:office:office" xmlns:r="http://schemas.openxmlformats.org/officeDocument/2006/relationships" xmlns:m="http://schemas.openxmlformats.org/officeDocument/2006/math" xmlns:v="urn:schemas-microsoft-com:vml" xmlns:wp14="http://schemas.microsoft.com/office/word/2010/wordprocessingDrawing" xmlns:wp="http://schemas.openxmlformats.org/drawingml/2006/wordprocessingDrawing" xmlns:w10="urn:schemas-microsoft-com:office:word" xmlns:w="http://schemas.openxmlformats.org/wordprocessingml/2006/main" xmlns:w14="http://schemas.microsoft.com/office/word/2010/wordml" xmlns:w15="http://schemas.microsoft.com/office/word/2012/wordml" xmlns:w16se="http://schemas.microsoft.com/office/word/2015/wordml/symex" xmlns:wpg="http://schemas.microsoft.com/office/word/2010/wordprocessingGroup" xmlns:wpi="http://schemas.microsoft.com/office/word/2010/wordprocessingInk" xmlns:wne="http://schemas.microsoft.com/office/word/2006/wordml" xmlns:wps="http://schemas.microsoft.com/office/word/2010/wordprocessingShape" mc:Ignorable="w14 w15 w16se wp14">
   <w:p>
     <w:pPr>
       <w:pStyle w:val="Footer"/>
@@ -5641,7 +5645,7 @@
             </wp:anchor>
           </w:drawing>
         </mc:Choice>
-        <mc:Fallback>
+        <mc:Fallback xmlns:w16cid="http://schemas.microsoft.com/office/word/2016/wordml/cid" xmlns:am3d="http://schemas.microsoft.com/office/drawing/2017/model3d" xmlns:aink="http://schemas.microsoft.com/office/drawing/2016/ink" xmlns:cx8="http://schemas.microsoft.com/office/drawing/2016/5/14/chartex" xmlns:cx7="http://schemas.microsoft.com/office/drawing/2016/5/13/chartex" xmlns:cx6="http://schemas.microsoft.com/office/drawing/2016/5/12/chartex" xmlns:cx5="http://schemas.microsoft.com/office/drawing/2016/5/11/chartex" xmlns:cx4="http://schemas.microsoft.com/office/drawing/2016/5/10/chartex" xmlns:cx3="http://schemas.microsoft.com/office/drawing/2016/5/9/chartex" xmlns:cx2="http://schemas.microsoft.com/office/drawing/2015/10/21/chartex">
           <w:pict>
             <v:line w14:anchorId="41CEB5CF" id="Straight Connector 19" o:spid="_x0000_s1026" style="position:absolute;flip:y;z-index:251660288;visibility:visible;mso-wrap-style:square;mso-width-percent:0;mso-height-percent:0;mso-wrap-distance-left:9pt;mso-wrap-distance-top:-3e-5mm;mso-wrap-distance-right:9pt;mso-wrap-distance-bottom:-3e-5mm;mso-position-horizontal:absolute;mso-position-horizontal-relative:text;mso-position-vertical:absolute;mso-position-vertical-relative:text;mso-width-percent:0;mso-height-percent:0;mso-width-relative:page;mso-height-relative:page" from="-.1pt,5.2pt" to="520.7pt,5.2pt" o:gfxdata="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" strokecolor="#f37123" strokeweight="1pt">
               <v:stroke endcap="round"/>
@@ -5777,7 +5781,7 @@
                                     <pic:pic xmlns:pic="http://schemas.openxmlformats.org/drawingml/2006/picture">
                                       <pic:nvPicPr>
                                         <pic:cNvPr id="0" name="Picture 46">
-                                          <a:hlinkClick r:id="rId1"/>
+                                          <a:hlinkClick r:id="rId3"/>
                                         </pic:cNvPr>
                                         <pic:cNvPicPr>
                                           <a:picLocks noChangeAspect="1" noChangeArrowheads="1"/>
@@ -6310,7 +6314,7 @@
             </wp:anchor>
           </w:drawing>
         </mc:Choice>
-        <mc:Fallback>
+        <mc:Fallback xmlns:w16cid="http://schemas.microsoft.com/office/word/2016/wordml/cid" xmlns:am3d="http://schemas.microsoft.com/office/drawing/2017/model3d" xmlns:aink="http://schemas.microsoft.com/office/drawing/2016/ink" xmlns:cx8="http://schemas.microsoft.com/office/drawing/2016/5/14/chartex" xmlns:cx7="http://schemas.microsoft.com/office/drawing/2016/5/13/chartex" xmlns:cx6="http://schemas.microsoft.com/office/drawing/2016/5/12/chartex" xmlns:cx5="http://schemas.microsoft.com/office/drawing/2016/5/11/chartex" xmlns:cx4="http://schemas.microsoft.com/office/drawing/2016/5/10/chartex" xmlns:cx3="http://schemas.microsoft.com/office/drawing/2016/5/9/chartex" xmlns:cx2="http://schemas.microsoft.com/office/drawing/2015/10/21/chartex">
           <w:pict>
             <v:shapetype w14:anchorId="1FC856F8" id="_x0000_t202" coordsize="21600,21600" o:spt="202" path="m,l,21600r21600,l21600,xe">
               <v:stroke joinstyle="miter"/>
@@ -6389,7 +6393,7 @@
                           <wp:extent cx="203200" cy="203200"/>
                           <wp:effectExtent l="0" t="0" r="6350" b="6350"/>
                           <wp:docPr id="61" name="Picture 61">
-                            <a:hlinkClick xmlns:a="http://schemas.openxmlformats.org/drawingml/2006/main" r:id="rId1"/>
+                            <a:hlinkClick xmlns:a="http://schemas.openxmlformats.org/drawingml/2006/main" r:id="rId24"/>
                           </wp:docPr>
                           <wp:cNvGraphicFramePr>
                             <a:graphicFrameLocks xmlns:a="http://schemas.openxmlformats.org/drawingml/2006/main" noChangeAspect="1"/>
@@ -6399,14 +6403,14 @@
                               <pic:pic xmlns:pic="http://schemas.openxmlformats.org/drawingml/2006/picture">
                                 <pic:nvPicPr>
                                   <pic:cNvPr id="0" name="Picture 46">
-                                    <a:hlinkClick r:id="rId1"/>
+                                    <a:hlinkClick r:id="rId24"/>
                                   </pic:cNvPr>
                                   <pic:cNvPicPr>
                                     <a:picLocks noChangeAspect="1" noChangeArrowheads="1"/>
                                   </pic:cNvPicPr>
                                 </pic:nvPicPr>
                                 <pic:blipFill>
-                                  <a:blip r:embed="rId5">
+                                  <a:blip r:embed="rId25">
                                     <a:extLst>
                                       <a:ext uri="{28A0092B-C50C-407E-A947-70E740481C1C}">
                                         <a14:useLocalDpi xmlns:a14="http://schemas.microsoft.com/office/drawing/2010/main" val="0"/>
@@ -6463,7 +6467,7 @@
                           <wp:extent cx="203200" cy="203200"/>
                           <wp:effectExtent l="0" t="0" r="6350" b="6350"/>
                           <wp:docPr id="62" name="Picture 62">
-                            <a:hlinkClick xmlns:a="http://schemas.openxmlformats.org/drawingml/2006/main" r:id="rId6"/>
+                            <a:hlinkClick xmlns:a="http://schemas.openxmlformats.org/drawingml/2006/main" r:id="rId26"/>
                           </wp:docPr>
                           <wp:cNvGraphicFramePr>
                             <a:graphicFrameLocks xmlns:a="http://schemas.openxmlformats.org/drawingml/2006/main" noChangeAspect="1"/>
@@ -6473,14 +6477,14 @@
                               <pic:pic xmlns:pic="http://schemas.openxmlformats.org/drawingml/2006/picture">
                                 <pic:nvPicPr>
                                   <pic:cNvPr id="0" name="Picture 47">
-                                    <a:hlinkClick r:id="rId6"/>
+                                    <a:hlinkClick r:id="rId26"/>
                                   </pic:cNvPr>
                                   <pic:cNvPicPr>
                                     <a:picLocks noChangeAspect="1" noChangeArrowheads="1"/>
                                   </pic:cNvPicPr>
                                 </pic:nvPicPr>
                                 <pic:blipFill>
-                                  <a:blip r:embed="rId7">
+                                  <a:blip r:embed="rId27">
                                     <a:extLst>
                                       <a:ext uri="{28A0092B-C50C-407E-A947-70E740481C1C}">
                                         <a14:useLocalDpi xmlns:a14="http://schemas.microsoft.com/office/drawing/2010/main" val="0"/>
@@ -6530,7 +6534,7 @@
                           <wp:extent cx="200025" cy="200025"/>
                           <wp:effectExtent l="0" t="0" r="9525" b="9525"/>
                           <wp:docPr id="63" name="Picture 63" title="Software University @ Facebook">
-                            <a:hlinkClick xmlns:a="http://schemas.openxmlformats.org/drawingml/2006/main" r:id="rId8"/>
+                            <a:hlinkClick xmlns:a="http://schemas.openxmlformats.org/drawingml/2006/main" r:id="rId28"/>
                           </wp:docPr>
                           <wp:cNvGraphicFramePr/>
                           <a:graphic xmlns:a="http://schemas.openxmlformats.org/drawingml/2006/main">
@@ -6538,12 +6542,12 @@
                               <pic:pic xmlns:pic="http://schemas.openxmlformats.org/drawingml/2006/picture">
                                 <pic:nvPicPr>
                                   <pic:cNvPr id="48" name="Picture 48" title="Software University @ Facebook">
-                                    <a:hlinkClick r:id="rId8"/>
+                                    <a:hlinkClick r:id="rId28"/>
                                   </pic:cNvPr>
                                   <pic:cNvPicPr/>
                                 </pic:nvPicPr>
                                 <pic:blipFill>
-                                  <a:blip r:embed="rId9"/>
+                                  <a:blip r:embed="rId29"/>
                                   <a:stretch>
                                     <a:fillRect/>
                                   </a:stretch>
@@ -6581,7 +6585,7 @@
                           <wp:extent cx="200025" cy="200025"/>
                           <wp:effectExtent l="0" t="0" r="9525" b="9525"/>
                           <wp:docPr id="448" name="Picture 448" title="Software University @ Twitter">
-                            <a:hlinkClick xmlns:a="http://schemas.openxmlformats.org/drawingml/2006/main" r:id="rId10"/>
+                            <a:hlinkClick xmlns:a="http://schemas.openxmlformats.org/drawingml/2006/main" r:id="rId30"/>
                           </wp:docPr>
                           <wp:cNvGraphicFramePr/>
                           <a:graphic xmlns:a="http://schemas.openxmlformats.org/drawingml/2006/main">
@@ -6589,12 +6593,12 @@
                               <pic:pic xmlns:pic="http://schemas.openxmlformats.org/drawingml/2006/picture">
                                 <pic:nvPicPr>
                                   <pic:cNvPr id="49" name="Picture 49" title="Software University @ Twitter">
-                                    <a:hlinkClick r:id="rId10"/>
+                                    <a:hlinkClick r:id="rId30"/>
                                   </pic:cNvPr>
                                   <pic:cNvPicPr/>
                                 </pic:nvPicPr>
                                 <pic:blipFill>
-                                  <a:blip r:embed="rId11"/>
+                                  <a:blip r:embed="rId31"/>
                                   <a:stretch>
                                     <a:fillRect/>
                                   </a:stretch>
@@ -6632,7 +6636,7 @@
                           <wp:extent cx="200025" cy="200025"/>
                           <wp:effectExtent l="0" t="0" r="9525" b="9525"/>
                           <wp:docPr id="449" name="Picture 449" title="Software University @ YouTube">
-                            <a:hlinkClick xmlns:a="http://schemas.openxmlformats.org/drawingml/2006/main" r:id="rId12"/>
+                            <a:hlinkClick xmlns:a="http://schemas.openxmlformats.org/drawingml/2006/main" r:id="rId32"/>
                           </wp:docPr>
                           <wp:cNvGraphicFramePr/>
                           <a:graphic xmlns:a="http://schemas.openxmlformats.org/drawingml/2006/main">
@@ -6640,12 +6644,12 @@
                               <pic:pic xmlns:pic="http://schemas.openxmlformats.org/drawingml/2006/picture">
                                 <pic:nvPicPr>
                                   <pic:cNvPr id="50" name="Picture 50" title="Software University @ YouTube">
-                                    <a:hlinkClick r:id="rId12"/>
+                                    <a:hlinkClick r:id="rId32"/>
                                   </pic:cNvPr>
                                   <pic:cNvPicPr/>
                                 </pic:nvPicPr>
                                 <pic:blipFill>
-                                  <a:blip r:embed="rId13"/>
+                                  <a:blip r:embed="rId33"/>
                                   <a:stretch>
                                     <a:fillRect/>
                                   </a:stretch>
@@ -6683,7 +6687,7 @@
                           <wp:extent cx="203200" cy="203200"/>
                           <wp:effectExtent l="0" t="0" r="6350" b="6350"/>
                           <wp:docPr id="450" name="Picture 450">
-                            <a:hlinkClick xmlns:a="http://schemas.openxmlformats.org/drawingml/2006/main" r:id="rId14"/>
+                            <a:hlinkClick xmlns:a="http://schemas.openxmlformats.org/drawingml/2006/main" r:id="rId34"/>
                           </wp:docPr>
                           <wp:cNvGraphicFramePr>
                             <a:graphicFrameLocks xmlns:a="http://schemas.openxmlformats.org/drawingml/2006/main" noChangeAspect="1"/>
@@ -6693,14 +6697,14 @@
                               <pic:pic xmlns:pic="http://schemas.openxmlformats.org/drawingml/2006/picture">
                                 <pic:nvPicPr>
                                   <pic:cNvPr id="0" name="Picture 51">
-                                    <a:hlinkClick r:id="rId14"/>
+                                    <a:hlinkClick r:id="rId34"/>
                                   </pic:cNvPr>
                                   <pic:cNvPicPr>
                                     <a:picLocks noChangeAspect="1" noChangeArrowheads="1"/>
                                   </pic:cNvPicPr>
                                 </pic:nvPicPr>
                                 <pic:blipFill>
-                                  <a:blip r:embed="rId15">
+                                  <a:blip r:embed="rId35">
                                     <a:extLst>
                                       <a:ext uri="{28A0092B-C50C-407E-A947-70E740481C1C}">
                                         <a14:useLocalDpi xmlns:a14="http://schemas.microsoft.com/office/drawing/2010/main" val="0"/>
@@ -6749,7 +6753,7 @@
                           <wp:extent cx="203200" cy="203200"/>
                           <wp:effectExtent l="0" t="0" r="6350" b="6350"/>
                           <wp:docPr id="451" name="Picture 451">
-                            <a:hlinkClick xmlns:a="http://schemas.openxmlformats.org/drawingml/2006/main" r:id="rId16"/>
+                            <a:hlinkClick xmlns:a="http://schemas.openxmlformats.org/drawingml/2006/main" r:id="rId36"/>
                           </wp:docPr>
                           <wp:cNvGraphicFramePr>
                             <a:graphicFrameLocks xmlns:a="http://schemas.openxmlformats.org/drawingml/2006/main" noChangeAspect="1"/>
@@ -6759,14 +6763,14 @@
                               <pic:pic xmlns:pic="http://schemas.openxmlformats.org/drawingml/2006/picture">
                                 <pic:nvPicPr>
                                   <pic:cNvPr id="0" name="Picture 52">
-                                    <a:hlinkClick r:id="rId16"/>
+                                    <a:hlinkClick r:id="rId36"/>
                                   </pic:cNvPr>
                                   <pic:cNvPicPr>
                                     <a:picLocks noChangeAspect="1" noChangeArrowheads="1"/>
                                   </pic:cNvPicPr>
                                 </pic:nvPicPr>
                                 <pic:blipFill>
-                                  <a:blip r:embed="rId17">
+                                  <a:blip r:embed="rId37">
                                     <a:extLst>
                                       <a:ext uri="{28A0092B-C50C-407E-A947-70E740481C1C}">
                                         <a14:useLocalDpi xmlns:a14="http://schemas.microsoft.com/office/drawing/2010/main" val="0"/>
@@ -6815,7 +6819,7 @@
                           <wp:extent cx="203200" cy="203200"/>
                           <wp:effectExtent l="0" t="0" r="6350" b="6350"/>
                           <wp:docPr id="452" name="Picture 452">
-                            <a:hlinkClick xmlns:a="http://schemas.openxmlformats.org/drawingml/2006/main" r:id="rId18"/>
+                            <a:hlinkClick xmlns:a="http://schemas.openxmlformats.org/drawingml/2006/main" r:id="rId38"/>
                           </wp:docPr>
                           <wp:cNvGraphicFramePr>
                             <a:graphicFrameLocks xmlns:a="http://schemas.openxmlformats.org/drawingml/2006/main" noChangeAspect="1"/>
@@ -6825,14 +6829,14 @@
                               <pic:pic xmlns:pic="http://schemas.openxmlformats.org/drawingml/2006/picture">
                                 <pic:nvPicPr>
                                   <pic:cNvPr id="0" name="Picture 53">
-                                    <a:hlinkClick r:id="rId18"/>
+                                    <a:hlinkClick r:id="rId38"/>
                                   </pic:cNvPr>
                                   <pic:cNvPicPr>
                                     <a:picLocks noChangeAspect="1" noChangeArrowheads="1"/>
                                   </pic:cNvPicPr>
                                 </pic:nvPicPr>
                                 <pic:blipFill>
-                                  <a:blip r:embed="rId19">
+                                  <a:blip r:embed="rId39">
                                     <a:extLst>
                                       <a:ext uri="{28A0092B-C50C-407E-A947-70E740481C1C}">
                                         <a14:useLocalDpi xmlns:a14="http://schemas.microsoft.com/office/drawing/2010/main" val="0"/>
@@ -6881,7 +6885,7 @@
                           <wp:extent cx="200025" cy="200025"/>
                           <wp:effectExtent l="0" t="0" r="9525" b="9525"/>
                           <wp:docPr id="453" name="Picture 453" title="Software University: Email Us">
-                            <a:hlinkClick xmlns:a="http://schemas.openxmlformats.org/drawingml/2006/main" r:id="rId20"/>
+                            <a:hlinkClick xmlns:a="http://schemas.openxmlformats.org/drawingml/2006/main" r:id="rId40"/>
                           </wp:docPr>
                           <wp:cNvGraphicFramePr/>
                           <a:graphic xmlns:a="http://schemas.openxmlformats.org/drawingml/2006/main">
@@ -6889,12 +6893,12 @@
                               <pic:pic xmlns:pic="http://schemas.openxmlformats.org/drawingml/2006/picture">
                                 <pic:nvPicPr>
                                   <pic:cNvPr id="54" name="Picture 54" title="Software University: Email Us">
-                                    <a:hlinkClick r:id="rId20"/>
+                                    <a:hlinkClick r:id="rId40"/>
                                   </pic:cNvPr>
                                   <pic:cNvPicPr/>
                                 </pic:nvPicPr>
                                 <pic:blipFill>
-                                  <a:blip r:embed="rId21"/>
+                                  <a:blip r:embed="rId41"/>
                                   <a:stretch>
                                     <a:fillRect/>
                                   </a:stretch>
@@ -7013,7 +7017,7 @@
             </wp:anchor>
           </w:drawing>
         </mc:Choice>
-        <mc:Fallback>
+        <mc:Fallback xmlns:w16cid="http://schemas.microsoft.com/office/word/2016/wordml/cid" xmlns:am3d="http://schemas.microsoft.com/office/drawing/2017/model3d" xmlns:aink="http://schemas.microsoft.com/office/drawing/2016/ink" xmlns:cx8="http://schemas.microsoft.com/office/drawing/2016/5/14/chartex" xmlns:cx7="http://schemas.microsoft.com/office/drawing/2016/5/13/chartex" xmlns:cx6="http://schemas.microsoft.com/office/drawing/2016/5/12/chartex" xmlns:cx5="http://schemas.microsoft.com/office/drawing/2016/5/11/chartex" xmlns:cx4="http://schemas.microsoft.com/office/drawing/2016/5/10/chartex" xmlns:cx3="http://schemas.microsoft.com/office/drawing/2016/5/9/chartex" xmlns:cx2="http://schemas.microsoft.com/office/drawing/2015/10/21/chartex">
           <w:pict>
             <v:shape w14:anchorId="6DE50783" id="Text Box 6" o:spid="_x0000_s1027" type="#_x0000_t202" style="position:absolute;margin-left:125.15pt;margin-top:26.95pt;width:44.85pt;height:15.75pt;z-index:251662336;visibility:visible;mso-wrap-style:square;mso-width-percent:0;mso-height-percent:0;mso-wrap-distance-left:9pt;mso-wrap-distance-top:0;mso-wrap-distance-right:9pt;mso-wrap-distance-bottom:0;mso-position-horizontal:absolute;mso-position-horizontal-relative:text;mso-position-vertical:absolute;mso-position-vertical-relative:text;mso-width-percent:0;mso-height-percent:0;mso-width-relative:page;mso-height-relative:page;v-text-anchor:middle" o:gfxdata="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" filled="f" stroked="f" strokeweight=".5pt">
               <v:textbox inset=".5mm,0,0,0">
@@ -7139,7 +7143,7 @@
                               <w:sz w:val="18"/>
                               <w:szCs w:val="18"/>
                             </w:rPr>
-                            <w:t>5</w:t>
+                            <w:t>1</w:t>
                           </w:r>
                           <w:r>
                             <w:rPr>
@@ -7182,7 +7186,7 @@
                               <w:sz w:val="18"/>
                               <w:szCs w:val="18"/>
                             </w:rPr>
-                            <w:t>5</w:t>
+                            <w:t>1</w:t>
                           </w:r>
                           <w:r>
                             <w:rPr>
@@ -7222,7 +7226,12 @@
         </mc:Choice>
         <mc:Fallback>
           <w:pict>
-            <v:shape w14:anchorId="63E3D0C5" id="Text Box 5" o:spid="_x0000_s1028" type="#_x0000_t202" style="position:absolute;margin-left:444.65pt;margin-top:26.95pt;width:70.9pt;height:15.9pt;z-index:251663360;visibility:visible;mso-wrap-style:square;mso-width-percent:0;mso-height-percent:0;mso-wrap-distance-left:9pt;mso-wrap-distance-top:0;mso-wrap-distance-right:9pt;mso-wrap-distance-bottom:0;mso-position-horizontal:absolute;mso-position-horizontal-relative:text;mso-position-vertical:absolute;mso-position-vertical-relative:text;mso-width-percent:0;mso-height-percent:0;mso-width-relative:page;mso-height-relative:page;v-text-anchor:middle" o:gfxdata="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" filled="f" stroked="f" strokeweight=".5pt">
+            <v:shapetype w14:anchorId="63E3D0C5" id="_x0000_t202" coordsize="21600,21600" o:spt="202" path="m,l,21600r21600,l21600,xe">
+              <v:stroke joinstyle="miter"/>
+              <v:path gradientshapeok="t" o:connecttype="rect"/>
+            </v:shapetype>
+            <v:shape id="Text Box 5" o:spid="_x0000_s1028" type="#_x0000_t202" style="position:absolute;margin-left:444.65pt;margin-top:26.95pt;width:70.9pt;height:15.9pt;z-index:251663360;visibility:visible;mso-wrap-style:square;mso-width-percent:0;mso-height-percent:0;mso-wrap-distance-left:9pt;mso-wrap-distance-top:0;mso-wrap-distance-right:9pt;mso-wrap-distance-bottom:0;mso-position-horizontal:absolute;mso-position-horizontal-relative:text;mso-position-vertical:absolute;mso-position-vertical-relative:text;mso-width-percent:0;mso-height-percent:0;mso-width-relative:page;mso-height-relative:page;v-text-anchor:middle" o:gfxdata="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" filled="f" stroked="f" strokeweight=".5pt">
+              <v:path arrowok="t"/>
               <v:textbox inset="0,0,0,0">
                 <w:txbxContent>
                   <w:p>
@@ -7268,7 +7277,7 @@
                         <w:sz w:val="18"/>
                         <w:szCs w:val="18"/>
                       </w:rPr>
-                      <w:t>5</w:t>
+                      <w:t>1</w:t>
                     </w:r>
                     <w:r>
                       <w:rPr>
@@ -7311,7 +7320,7 @@
                         <w:sz w:val="18"/>
                         <w:szCs w:val="18"/>
                       </w:rPr>
-                      <w:t>5</w:t>
+                      <w:t>1</w:t>
                     </w:r>
                     <w:r>
                       <w:rPr>
@@ -7346,7 +7355,7 @@
 </file>
 
 <file path=word/footnotes.xml><?xml version="1.0" encoding="utf-8"?>
-<w:footnotes xmlns:wpc="http://schemas.microsoft.com/office/word/2010/wordprocessingCanvas" xmlns:cx="http://schemas.microsoft.com/office/drawing/2014/chartex" xmlns:cx1="http://schemas.microsoft.com/office/drawing/2015/9/8/chartex" xmlns:cx2="http://schemas.microsoft.com/office/drawing/2015/10/21/chartex" xmlns:cx3="http://schemas.microsoft.com/office/drawing/2016/5/9/chartex" xmlns:cx4="http://schemas.microsoft.com/office/drawing/2016/5/10/chartex" xmlns:cx5="http://schemas.microsoft.com/office/drawing/2016/5/11/chartex" xmlns:cx6="http://schemas.microsoft.com/office/drawing/2016/5/12/chartex" xmlns:cx7="http://schemas.microsoft.com/office/drawing/2016/5/13/chartex" xmlns:cx8="http://schemas.microsoft.com/office/drawing/2016/5/14/chartex" xmlns:mc="http://schemas.openxmlformats.org/markup-compatibility/2006" xmlns:aink="http://schemas.microsoft.com/office/drawing/2016/ink" xmlns:am3d="http://schemas.microsoft.com/office/drawing/2017/model3d" xmlns:o="urn:schemas-microsoft-com:office:office" xmlns:r="http://schemas.openxmlformats.org/officeDocument/2006/relationships" xmlns:m="http://schemas.openxmlformats.org/officeDocument/2006/math" xmlns:v="urn:schemas-microsoft-com:vml" xmlns:wp14="http://schemas.microsoft.com/office/word/2010/wordprocessingDrawing" xmlns:wp="http://schemas.openxmlformats.org/drawingml/2006/wordprocessingDrawing" xmlns:w10="urn:schemas-microsoft-com:office:word" xmlns:w="http://schemas.openxmlformats.org/wordprocessingml/2006/main" xmlns:w14="http://schemas.microsoft.com/office/word/2010/wordml" xmlns:w15="http://schemas.microsoft.com/office/word/2012/wordml" xmlns:w16cid="http://schemas.microsoft.com/office/word/2016/wordml/cid" xmlns:w16se="http://schemas.microsoft.com/office/word/2015/wordml/symex" xmlns:wpg="http://schemas.microsoft.com/office/word/2010/wordprocessingGroup" xmlns:wpi="http://schemas.microsoft.com/office/word/2010/wordprocessingInk" xmlns:wne="http://schemas.microsoft.com/office/word/2006/wordml" xmlns:wps="http://schemas.microsoft.com/office/word/2010/wordprocessingShape" mc:Ignorable="w14 w15 w16se w16cid wp14">
+<w:footnotes xmlns:wpc="http://schemas.microsoft.com/office/word/2010/wordprocessingCanvas" xmlns:cx="http://schemas.microsoft.com/office/drawing/2014/chartex" xmlns:cx1="http://schemas.microsoft.com/office/drawing/2015/9/8/chartex" xmlns:mc="http://schemas.openxmlformats.org/markup-compatibility/2006" xmlns:o="urn:schemas-microsoft-com:office:office" xmlns:r="http://schemas.openxmlformats.org/officeDocument/2006/relationships" xmlns:m="http://schemas.openxmlformats.org/officeDocument/2006/math" xmlns:v="urn:schemas-microsoft-com:vml" xmlns:wp14="http://schemas.microsoft.com/office/word/2010/wordprocessingDrawing" xmlns:wp="http://schemas.openxmlformats.org/drawingml/2006/wordprocessingDrawing" xmlns:w10="urn:schemas-microsoft-com:office:word" xmlns:w="http://schemas.openxmlformats.org/wordprocessingml/2006/main" xmlns:w14="http://schemas.microsoft.com/office/word/2010/wordml" xmlns:w15="http://schemas.microsoft.com/office/word/2012/wordml" xmlns:w16se="http://schemas.microsoft.com/office/word/2015/wordml/symex" xmlns:wpg="http://schemas.microsoft.com/office/word/2010/wordprocessingGroup" xmlns:wpi="http://schemas.microsoft.com/office/word/2010/wordprocessingInk" xmlns:wne="http://schemas.microsoft.com/office/word/2006/wordml" xmlns:wps="http://schemas.microsoft.com/office/word/2010/wordprocessingShape" mc:Ignorable="w14 w15 w16se wp14">
   <w:footnote w:type="separator" w:id="-1">
     <w:p>
       <w:pPr>
@@ -7371,7 +7380,7 @@
 </file>
 
 <file path=word/header1.xml><?xml version="1.0" encoding="utf-8"?>
-<w:hdr xmlns:wpc="http://schemas.microsoft.com/office/word/2010/wordprocessingCanvas" xmlns:cx="http://schemas.microsoft.com/office/drawing/2014/chartex" xmlns:cx1="http://schemas.microsoft.com/office/drawing/2015/9/8/chartex" xmlns:cx2="http://schemas.microsoft.com/office/drawing/2015/10/21/chartex" xmlns:cx3="http://schemas.microsoft.com/office/drawing/2016/5/9/chartex" xmlns:cx4="http://schemas.microsoft.com/office/drawing/2016/5/10/chartex" xmlns:cx5="http://schemas.microsoft.com/office/drawing/2016/5/11/chartex" xmlns:cx6="http://schemas.microsoft.com/office/drawing/2016/5/12/chartex" xmlns:cx7="http://schemas.microsoft.com/office/drawing/2016/5/13/chartex" xmlns:cx8="http://schemas.microsoft.com/office/drawing/2016/5/14/chartex" xmlns:mc="http://schemas.openxmlformats.org/markup-compatibility/2006" xmlns:aink="http://schemas.microsoft.com/office/drawing/2016/ink" xmlns:am3d="http://schemas.microsoft.com/office/drawing/2017/model3d" xmlns:o="urn:schemas-microsoft-com:office:office" xmlns:r="http://schemas.openxmlformats.org/officeDocument/2006/relationships" xmlns:m="http://schemas.openxmlformats.org/officeDocument/2006/math" xmlns:v="urn:schemas-microsoft-com:vml" xmlns:wp14="http://schemas.microsoft.com/office/word/2010/wordprocessingDrawing" xmlns:wp="http://schemas.openxmlformats.org/drawingml/2006/wordprocessingDrawing" xmlns:w10="urn:schemas-microsoft-com:office:word" xmlns:w="http://schemas.openxmlformats.org/wordprocessingml/2006/main" xmlns:w14="http://schemas.microsoft.com/office/word/2010/wordml" xmlns:w15="http://schemas.microsoft.com/office/word/2012/wordml" xmlns:w16cid="http://schemas.microsoft.com/office/word/2016/wordml/cid" xmlns:w16se="http://schemas.microsoft.com/office/word/2015/wordml/symex" xmlns:wpg="http://schemas.microsoft.com/office/word/2010/wordprocessingGroup" xmlns:wpi="http://schemas.microsoft.com/office/word/2010/wordprocessingInk" xmlns:wne="http://schemas.microsoft.com/office/word/2006/wordml" xmlns:wps="http://schemas.microsoft.com/office/word/2010/wordprocessingShape" mc:Ignorable="w14 w15 w16se w16cid wp14">
+<w:hdr xmlns:wpc="http://schemas.microsoft.com/office/word/2010/wordprocessingCanvas" xmlns:cx="http://schemas.microsoft.com/office/drawing/2014/chartex" xmlns:cx1="http://schemas.microsoft.com/office/drawing/2015/9/8/chartex" xmlns:mc="http://schemas.openxmlformats.org/markup-compatibility/2006" xmlns:o="urn:schemas-microsoft-com:office:office" xmlns:r="http://schemas.openxmlformats.org/officeDocument/2006/relationships" xmlns:m="http://schemas.openxmlformats.org/officeDocument/2006/math" xmlns:v="urn:schemas-microsoft-com:vml" xmlns:wp14="http://schemas.microsoft.com/office/word/2010/wordprocessingDrawing" xmlns:wp="http://schemas.openxmlformats.org/drawingml/2006/wordprocessingDrawing" xmlns:w10="urn:schemas-microsoft-com:office:word" xmlns:w="http://schemas.openxmlformats.org/wordprocessingml/2006/main" xmlns:w14="http://schemas.microsoft.com/office/word/2010/wordml" xmlns:w15="http://schemas.microsoft.com/office/word/2012/wordml" xmlns:w16se="http://schemas.microsoft.com/office/word/2015/wordml/symex" xmlns:wpg="http://schemas.microsoft.com/office/word/2010/wordprocessingGroup" xmlns:wpi="http://schemas.microsoft.com/office/word/2010/wordprocessingInk" xmlns:wne="http://schemas.microsoft.com/office/word/2006/wordml" xmlns:wps="http://schemas.microsoft.com/office/word/2010/wordprocessingShape" mc:Ignorable="w14 w15 w16se wp14">
   <w:p>
     <w:pPr>
       <w:pStyle w:val="Header"/>
@@ -7382,7 +7391,7 @@
 </file>
 
 <file path=word/numbering.xml><?xml version="1.0" encoding="utf-8"?>
-<w:numbering xmlns:wpc="http://schemas.microsoft.com/office/word/2010/wordprocessingCanvas" xmlns:cx="http://schemas.microsoft.com/office/drawing/2014/chartex" xmlns:cx1="http://schemas.microsoft.com/office/drawing/2015/9/8/chartex" xmlns:cx2="http://schemas.microsoft.com/office/drawing/2015/10/21/chartex" xmlns:cx3="http://schemas.microsoft.com/office/drawing/2016/5/9/chartex" xmlns:cx4="http://schemas.microsoft.com/office/drawing/2016/5/10/chartex" xmlns:cx5="http://schemas.microsoft.com/office/drawing/2016/5/11/chartex" xmlns:cx6="http://schemas.microsoft.com/office/drawing/2016/5/12/chartex" xmlns:cx7="http://schemas.microsoft.com/office/drawing/2016/5/13/chartex" xmlns:cx8="http://schemas.microsoft.com/office/drawing/2016/5/14/chartex" xmlns:mc="http://schemas.openxmlformats.org/markup-compatibility/2006" xmlns:aink="http://schemas.microsoft.com/office/drawing/2016/ink" xmlns:am3d="http://schemas.microsoft.com/office/drawing/2017/model3d" xmlns:o="urn:schemas-microsoft-com:office:office" xmlns:r="http://schemas.openxmlformats.org/officeDocument/2006/relationships" xmlns:m="http://schemas.openxmlformats.org/officeDocument/2006/math" xmlns:v="urn:schemas-microsoft-com:vml" xmlns:wp14="http://schemas.microsoft.com/office/word/2010/wordprocessingDrawing" xmlns:wp="http://schemas.openxmlformats.org/drawingml/2006/wordprocessingDrawing" xmlns:w10="urn:schemas-microsoft-com:office:word" xmlns:w="http://schemas.openxmlformats.org/wordprocessingml/2006/main" xmlns:w14="http://schemas.microsoft.com/office/word/2010/wordml" xmlns:w15="http://schemas.microsoft.com/office/word/2012/wordml" xmlns:w16cid="http://schemas.microsoft.com/office/word/2016/wordml/cid" xmlns:w16se="http://schemas.microsoft.com/office/word/2015/wordml/symex" xmlns:wpg="http://schemas.microsoft.com/office/word/2010/wordprocessingGroup" xmlns:wpi="http://schemas.microsoft.com/office/word/2010/wordprocessingInk" xmlns:wne="http://schemas.microsoft.com/office/word/2006/wordml" xmlns:wps="http://schemas.microsoft.com/office/word/2010/wordprocessingShape" mc:Ignorable="w14 w15 w16se w16cid wp14">
+<w:numbering xmlns:wpc="http://schemas.microsoft.com/office/word/2010/wordprocessingCanvas" xmlns:cx="http://schemas.microsoft.com/office/drawing/2014/chartex" xmlns:cx1="http://schemas.microsoft.com/office/drawing/2015/9/8/chartex" xmlns:mc="http://schemas.openxmlformats.org/markup-compatibility/2006" xmlns:o="urn:schemas-microsoft-com:office:office" xmlns:r="http://schemas.openxmlformats.org/officeDocument/2006/relationships" xmlns:m="http://schemas.openxmlformats.org/officeDocument/2006/math" xmlns:v="urn:schemas-microsoft-com:vml" xmlns:wp14="http://schemas.microsoft.com/office/word/2010/wordprocessingDrawing" xmlns:wp="http://schemas.openxmlformats.org/drawingml/2006/wordprocessingDrawing" xmlns:w10="urn:schemas-microsoft-com:office:word" xmlns:w="http://schemas.openxmlformats.org/wordprocessingml/2006/main" xmlns:w14="http://schemas.microsoft.com/office/word/2010/wordml" xmlns:w15="http://schemas.microsoft.com/office/word/2012/wordml" xmlns:w16se="http://schemas.microsoft.com/office/word/2015/wordml/symex" xmlns:wpg="http://schemas.microsoft.com/office/word/2010/wordprocessingGroup" xmlns:wpi="http://schemas.microsoft.com/office/word/2010/wordprocessingInk" xmlns:wne="http://schemas.microsoft.com/office/word/2006/wordml" xmlns:wps="http://schemas.microsoft.com/office/word/2010/wordprocessingShape" mc:Ignorable="w14 w15 w16se wp14">
   <w:abstractNum w:abstractNumId="0" w15:restartNumberingAfterBreak="0">
     <w:nsid w:val="04E60920"/>
     <w:multiLevelType w:val="hybridMultilevel"/>
@@ -12186,7 +12195,7 @@
 </file>
 
 <file path=word/styles.xml><?xml version="1.0" encoding="utf-8"?>
-<w:styles xmlns:mc="http://schemas.openxmlformats.org/markup-compatibility/2006" xmlns:r="http://schemas.openxmlformats.org/officeDocument/2006/relationships" xmlns:w="http://schemas.openxmlformats.org/wordprocessingml/2006/main" xmlns:w14="http://schemas.microsoft.com/office/word/2010/wordml" xmlns:w15="http://schemas.microsoft.com/office/word/2012/wordml" xmlns:w16cid="http://schemas.microsoft.com/office/word/2016/wordml/cid" xmlns:w16se="http://schemas.microsoft.com/office/word/2015/wordml/symex" mc:Ignorable="w14 w15 w16se w16cid">
+<w:styles xmlns:mc="http://schemas.openxmlformats.org/markup-compatibility/2006" xmlns:r="http://schemas.openxmlformats.org/officeDocument/2006/relationships" xmlns:w="http://schemas.openxmlformats.org/wordprocessingml/2006/main" xmlns:w14="http://schemas.microsoft.com/office/word/2010/wordml" xmlns:w15="http://schemas.microsoft.com/office/word/2012/wordml" xmlns:w16se="http://schemas.microsoft.com/office/word/2015/wordml/symex" mc:Ignorable="w14 w15 w16se">
   <w:docDefaults>
     <w:rPrDefault>
       <w:rPr>
@@ -12202,7 +12211,7 @@
       </w:pPr>
     </w:pPrDefault>
   </w:docDefaults>
-  <w:latentStyles w:defLockedState="0" w:defUIPriority="99" w:defSemiHidden="0" w:defUnhideWhenUsed="0" w:defQFormat="0" w:count="375">
+  <w:latentStyles w:defLockedState="0" w:defUIPriority="99" w:defSemiHidden="0" w:defUnhideWhenUsed="0" w:defQFormat="0" w:count="371">
     <w:lsdException w:name="Normal" w:uiPriority="0" w:qFormat="1"/>
     <w:lsdException w:name="heading 1" w:uiPriority="9" w:qFormat="1"/>
     <w:lsdException w:name="heading 2" w:semiHidden="1" w:uiPriority="9" w:unhideWhenUsed="1" w:qFormat="1"/>
@@ -12308,6 +12317,7 @@
     <w:lsdException w:name="HTML Sample" w:semiHidden="1" w:unhideWhenUsed="1"/>
     <w:lsdException w:name="HTML Typewriter" w:semiHidden="1" w:unhideWhenUsed="1"/>
     <w:lsdException w:name="HTML Variable" w:semiHidden="1" w:unhideWhenUsed="1"/>
+    <w:lsdException w:name="Normal Table" w:semiHidden="1" w:unhideWhenUsed="1"/>
     <w:lsdException w:name="annotation subject" w:semiHidden="1" w:unhideWhenUsed="1"/>
     <w:lsdException w:name="No List" w:semiHidden="1" w:unhideWhenUsed="1"/>
     <w:lsdException w:name="Outline List 1" w:semiHidden="1" w:unhideWhenUsed="1"/>
@@ -12351,8 +12361,10 @@
     <w:lsdException w:name="Table Elegant" w:semiHidden="1" w:unhideWhenUsed="1"/>
     <w:lsdException w:name="Table Professional" w:semiHidden="1" w:unhideWhenUsed="1"/>
     <w:lsdException w:name="Table Subtle 1" w:semiHidden="1" w:unhideWhenUsed="1"/>
+    <w:lsdException w:name="Table Subtle 2" w:semiHidden="1" w:unhideWhenUsed="1"/>
     <w:lsdException w:name="Table Web 1" w:semiHidden="1" w:unhideWhenUsed="1"/>
     <w:lsdException w:name="Table Web 2" w:semiHidden="1" w:unhideWhenUsed="1"/>
+    <w:lsdException w:name="Table Web 3" w:semiHidden="1" w:unhideWhenUsed="1"/>
     <w:lsdException w:name="Balloon Text" w:semiHidden="1" w:unhideWhenUsed="1"/>
     <w:lsdException w:name="Table Grid" w:uiPriority="59"/>
     <w:lsdException w:name="Table Theme" w:semiHidden="1" w:unhideWhenUsed="1"/>
@@ -12571,10 +12583,6 @@
     <w:lsdException w:name="List Table 5 Dark Accent 6" w:uiPriority="50"/>
     <w:lsdException w:name="List Table 6 Colorful Accent 6" w:uiPriority="51"/>
     <w:lsdException w:name="List Table 7 Colorful Accent 6" w:uiPriority="52"/>
-    <w:lsdException w:name="Mention" w:semiHidden="1" w:unhideWhenUsed="1"/>
-    <w:lsdException w:name="Smart Hyperlink" w:semiHidden="1" w:unhideWhenUsed="1"/>
-    <w:lsdException w:name="Hashtag" w:semiHidden="1" w:unhideWhenUsed="1"/>
-    <w:lsdException w:name="Unresolved Mention" w:semiHidden="1" w:unhideWhenUsed="1"/>
   </w:latentStyles>
   <w:style w:type="paragraph" w:default="1" w:styleId="Normal">
     <w:name w:val="Normal"/>
@@ -13306,7 +13314,7 @@
 </file>
 
 <file path=customXml/itemProps1.xml><?xml version="1.0" encoding="utf-8"?>
-<ds:datastoreItem xmlns:ds="http://schemas.openxmlformats.org/officeDocument/2006/customXml" ds:itemID="{CAA56533-1E4D-4F31-BFC4-2E06A3DE8E78}">
+<ds:datastoreItem xmlns:ds="http://schemas.openxmlformats.org/officeDocument/2006/customXml" ds:itemID="{A573BAAF-7ED1-453F-B211-ADA36A6356A1}">
   <ds:schemaRefs>
     <ds:schemaRef ds:uri="http://schemas.openxmlformats.org/officeDocument/2006/bibliography"/>
   </ds:schemaRefs>

</xml_diff>